<commit_message>
Added System Desing Persiten Data Management
</commit_message>
<xml_diff>
--- a/Documents/DD.docx
+++ b/Documents/DD.docx
@@ -237,8 +237,6 @@
       <w:r>
         <w:t>Allow Admin to pull ticket reports.</w:t>
       </w:r>
-      <w:bookmarkStart w:id="0" w:name="_GoBack"/>
-      <w:bookmarkEnd w:id="0"/>
     </w:p>
     <w:p>
       <w:pPr>
@@ -717,7 +715,6 @@
         <w:contextualSpacing/>
       </w:pPr>
       <w:r>
-        <w:lastRenderedPageBreak/>
         <w:t>Allow admin to propose Domains in a Domain Mentor Application</w:t>
       </w:r>
     </w:p>
@@ -1742,6 +1739,7 @@
           <w:rFonts w:ascii="Calibri" w:eastAsia="Calibri" w:hAnsi="Calibri" w:cs="Calibri"/>
           <w:color w:val="000000"/>
         </w:rPr>
+        <w:lastRenderedPageBreak/>
         <w:t>Allow users to open a document.</w:t>
       </w:r>
     </w:p>
@@ -2211,6 +2209,79 @@
     <w:p/>
     <w:p/>
     <w:p/>
+    <w:p/>
+    <w:p/>
+    <w:p/>
+    <w:p/>
+    <w:p/>
+    <w:p/>
+    <w:p/>
+    <w:p>
+      <w:pPr>
+        <w:pStyle w:val="Heading1"/>
+      </w:pPr>
+      <w:r>
+        <w:lastRenderedPageBreak/>
+        <w:t xml:space="preserve">System Design: </w:t>
+      </w:r>
+      <w:r>
+        <w:t>Persiste</w:t>
+      </w:r>
+      <w:bookmarkStart w:id="0" w:name="_GoBack"/>
+      <w:bookmarkEnd w:id="0"/>
+      <w:r>
+        <w:t>nt Data Managements</w:t>
+      </w:r>
+    </w:p>
+    <w:p/>
+    <w:p>
+      <w:r>
+        <w:rPr>
+          <w:noProof/>
+        </w:rPr>
+        <w:drawing>
+          <wp:inline distT="0" distB="0" distL="0" distR="0">
+            <wp:extent cx="5943017" cy="5043224"/>
+            <wp:effectExtent l="0" t="0" r="635" b="5080"/>
+            <wp:docPr id="3" name="Picture 3"/>
+            <wp:cNvGraphicFramePr>
+              <a:graphicFrameLocks xmlns:a="http://schemas.openxmlformats.org/drawingml/2006/main" noChangeAspect="1"/>
+            </wp:cNvGraphicFramePr>
+            <a:graphic xmlns:a="http://schemas.openxmlformats.org/drawingml/2006/main">
+              <a:graphicData uri="http://schemas.openxmlformats.org/drawingml/2006/picture">
+                <pic:pic xmlns:pic="http://schemas.openxmlformats.org/drawingml/2006/picture">
+                  <pic:nvPicPr>
+                    <pic:cNvPr id="3" name="EntityRelationshipModel.png"/>
+                    <pic:cNvPicPr/>
+                  </pic:nvPicPr>
+                  <pic:blipFill>
+                    <a:blip r:embed="rId6">
+                      <a:extLst>
+                        <a:ext uri="{28A0092B-C50C-407E-A947-70E740481C1C}">
+                          <a14:useLocalDpi xmlns:a14="http://schemas.microsoft.com/office/drawing/2010/main" val="0"/>
+                        </a:ext>
+                      </a:extLst>
+                    </a:blip>
+                    <a:stretch>
+                      <a:fillRect/>
+                    </a:stretch>
+                  </pic:blipFill>
+                  <pic:spPr>
+                    <a:xfrm>
+                      <a:off x="0" y="0"/>
+                      <a:ext cx="5948427" cy="5047815"/>
+                    </a:xfrm>
+                    <a:prstGeom prst="rect">
+                      <a:avLst/>
+                    </a:prstGeom>
+                  </pic:spPr>
+                </pic:pic>
+              </a:graphicData>
+            </a:graphic>
+          </wp:inline>
+        </w:drawing>
+      </w:r>
+    </w:p>
     <w:sectPr>
       <w:pgSz w:w="12240" w:h="15840"/>
       <w:pgMar w:top="1440" w:right="1440" w:bottom="1440" w:left="1440" w:header="720" w:footer="720" w:gutter="0"/>

</xml_diff>